<commit_message>
add mscomm in measure.cpp
</commit_message>
<xml_diff>
--- a/MeasureSensityResponse/AcousticTest/note.docx
+++ b/MeasureSensityResponse/AcousticTest/note.docx
@@ -1992,11 +1992,6 @@
       </w:r>
     </w:p>
     <w:p>
-      <w:pPr>
-        <w:rPr>
-          <w:rFonts w:hint="eastAsia"/>
-        </w:rPr>
-      </w:pPr>
       <w:r>
         <w:rPr>
           <w:rFonts w:hint="eastAsia"/>
@@ -2197,10 +2192,7 @@
         <w:t>单频点</w:t>
       </w:r>
       <w:r>
-        <w:t>测量指向性时，</w:t>
-      </w:r>
-      <w:r>
-        <w:t>，</w:t>
+        <w:t>测量指向性时，，</w:t>
       </w:r>
       <w:r>
         <w:rPr>
@@ -2525,9 +2517,6 @@
           <w:numId w:val="10"/>
         </w:numPr>
         <w:ind w:firstLineChars="0"/>
-        <w:rPr>
-          <w:rFonts w:hint="eastAsia"/>
-        </w:rPr>
       </w:pPr>
       <w:r>
         <w:rPr>
@@ -2544,6 +2533,343 @@
         </w:rPr>
         <w:t>吧。</w:t>
       </w:r>
+    </w:p>
+    <w:p>
+      <w:pPr>
+        <w:rPr>
+          <w:rFonts w:hint="eastAsia"/>
+        </w:rPr>
+      </w:pPr>
+      <w:r>
+        <w:rPr>
+          <w:rFonts w:hint="eastAsia"/>
+        </w:rPr>
+        <w:t>2018.1.26</w:t>
+      </w:r>
+    </w:p>
+    <w:p>
+      <w:pPr>
+        <w:pStyle w:val="a4"/>
+        <w:numPr>
+          <w:ilvl w:val="0"/>
+          <w:numId w:val="14"/>
+        </w:numPr>
+        <w:ind w:firstLineChars="0"/>
+      </w:pPr>
+      <w:r>
+        <w:rPr>
+          <w:rFonts w:hint="eastAsia"/>
+        </w:rPr>
+        <w:t>测量电压</w:t>
+      </w:r>
+      <w:proofErr w:type="gramStart"/>
+      <w:r>
+        <w:t>改为</w:t>
+      </w:r>
+      <w:r>
+        <w:rPr>
+          <w:rFonts w:hint="eastAsia"/>
+        </w:rPr>
+        <w:t>读</w:t>
+      </w:r>
+      <w:proofErr w:type="gramEnd"/>
+      <w:r>
+        <w:t>有效值</w:t>
+      </w:r>
+      <w:r>
+        <w:rPr>
+          <w:rFonts w:hint="eastAsia"/>
+        </w:rPr>
+        <w:t>（</w:t>
+      </w:r>
+      <w:proofErr w:type="spellStart"/>
+      <w:r>
+        <w:t>vrms</w:t>
+      </w:r>
+      <w:proofErr w:type="spellEnd"/>
+      <w:r>
+        <w:t>）。</w:t>
+      </w:r>
+    </w:p>
+    <w:p>
+      <w:pPr>
+        <w:pStyle w:val="a4"/>
+        <w:numPr>
+          <w:ilvl w:val="0"/>
+          <w:numId w:val="14"/>
+        </w:numPr>
+        <w:ind w:firstLineChars="0"/>
+      </w:pPr>
+      <w:r>
+        <w:rPr>
+          <w:rFonts w:hint="eastAsia"/>
+        </w:rPr>
+        <w:t>多频点时</w:t>
+      </w:r>
+      <w:r>
+        <w:t>，</w:t>
+      </w:r>
+      <w:r>
+        <w:rPr>
+          <w:rFonts w:hint="eastAsia"/>
+        </w:rPr>
+        <w:t>保存</w:t>
+      </w:r>
+      <w:r>
+        <w:t>数据时可以只</w:t>
+      </w:r>
+      <w:r>
+        <w:rPr>
+          <w:rFonts w:hint="eastAsia"/>
+        </w:rPr>
+        <w:t>存</w:t>
+      </w:r>
+      <w:r>
+        <w:t>一个角度。</w:t>
+      </w:r>
+    </w:p>
+    <w:p>
+      <w:pPr>
+        <w:pStyle w:val="a4"/>
+        <w:numPr>
+          <w:ilvl w:val="0"/>
+          <w:numId w:val="14"/>
+        </w:numPr>
+        <w:ind w:firstLineChars="0"/>
+      </w:pPr>
+      <w:r>
+        <w:rPr>
+          <w:rFonts w:hint="eastAsia"/>
+        </w:rPr>
+        <w:t>普通</w:t>
+      </w:r>
+      <w:r>
+        <w:t>模式和高分辨模式测量结果对比。</w:t>
+      </w:r>
+    </w:p>
+    <w:p>
+      <w:pPr>
+        <w:pStyle w:val="a4"/>
+        <w:numPr>
+          <w:ilvl w:val="0"/>
+          <w:numId w:val="14"/>
+        </w:numPr>
+        <w:ind w:firstLineChars="0"/>
+      </w:pPr>
+      <w:r>
+        <w:rPr>
+          <w:rFonts w:hint="eastAsia"/>
+        </w:rPr>
+        <w:t>单频点</w:t>
+      </w:r>
+      <w:r>
+        <w:t>时在开始测量时添加</w:t>
+      </w:r>
+      <w:r>
+        <w:rPr>
+          <w:rFonts w:hint="eastAsia"/>
+        </w:rPr>
+        <w:t>串口</w:t>
+      </w:r>
+      <w:r>
+        <w:t>控件在</w:t>
+      </w:r>
+      <w:r>
+        <w:rPr>
+          <w:rFonts w:hint="eastAsia"/>
+        </w:rPr>
+        <w:t>本</w:t>
+      </w:r>
+      <w:proofErr w:type="gramStart"/>
+      <w:r>
+        <w:rPr>
+          <w:rFonts w:hint="eastAsia"/>
+        </w:rPr>
+        <w:t>界面读</w:t>
+      </w:r>
+      <w:r>
+        <w:t>角度</w:t>
+      </w:r>
+      <w:proofErr w:type="gramEnd"/>
+      <w:r>
+        <w:t>和回转操作</w:t>
+      </w:r>
+      <w:r>
+        <w:t>=</w:t>
+      </w:r>
+      <w:proofErr w:type="gramStart"/>
+      <w:r>
+        <w:t>》</w:t>
+      </w:r>
+      <w:proofErr w:type="gramEnd"/>
+      <w:r>
+        <w:t>提高速度。</w:t>
+      </w:r>
+    </w:p>
+    <w:p>
+      <w:pPr>
+        <w:pStyle w:val="a4"/>
+        <w:numPr>
+          <w:ilvl w:val="0"/>
+          <w:numId w:val="14"/>
+        </w:numPr>
+        <w:ind w:firstLineChars="0"/>
+      </w:pPr>
+      <w:r>
+        <w:rPr>
+          <w:rFonts w:hint="eastAsia"/>
+        </w:rPr>
+        <w:t>指向性</w:t>
+      </w:r>
+      <w:r>
+        <w:t>添加</w:t>
+      </w:r>
+      <w:proofErr w:type="gramStart"/>
+      <w:r>
+        <w:t>”</w:t>
+      </w:r>
+      <w:proofErr w:type="gramEnd"/>
+      <w:r>
+        <w:t>对数</w:t>
+      </w:r>
+      <w:proofErr w:type="gramStart"/>
+      <w:r>
+        <w:t>”</w:t>
+      </w:r>
+      <w:proofErr w:type="gramEnd"/>
+      <w:r>
+        <w:rPr>
+          <w:rFonts w:hint="eastAsia"/>
+        </w:rPr>
+        <w:t>画图</w:t>
+      </w:r>
+      <w:r>
+        <w:t>。</w:t>
+      </w:r>
+    </w:p>
+    <w:p>
+      <w:pPr>
+        <w:pStyle w:val="a4"/>
+        <w:numPr>
+          <w:ilvl w:val="0"/>
+          <w:numId w:val="14"/>
+        </w:numPr>
+        <w:ind w:firstLineChars="0"/>
+      </w:pPr>
+      <w:proofErr w:type="gramStart"/>
+      <w:r>
+        <w:rPr>
+          <w:rFonts w:hint="eastAsia"/>
+        </w:rPr>
+        <w:t>测量</w:t>
+      </w:r>
+      <w:r>
+        <w:t>水</w:t>
+      </w:r>
+      <w:proofErr w:type="gramEnd"/>
+      <w:r>
+        <w:t>科院的换能器的</w:t>
+      </w:r>
+      <w:r>
+        <w:rPr>
+          <w:rFonts w:hint="eastAsia"/>
+        </w:rPr>
+        <w:t>190</w:t>
+      </w:r>
+      <w:r>
+        <w:t>kHz</w:t>
+      </w:r>
+      <w:r>
+        <w:t>，</w:t>
+      </w:r>
+      <w:r>
+        <w:rPr>
+          <w:rFonts w:hint="eastAsia"/>
+        </w:rPr>
+        <w:t>195</w:t>
+      </w:r>
+      <w:r>
+        <w:t>kHz</w:t>
+      </w:r>
+      <w:r>
+        <w:t>，</w:t>
+      </w:r>
+      <w:r>
+        <w:rPr>
+          <w:rFonts w:hint="eastAsia"/>
+        </w:rPr>
+        <w:t>等</w:t>
+      </w:r>
+      <w:r>
+        <w:rPr>
+          <w:rFonts w:hint="eastAsia"/>
+        </w:rPr>
+        <w:t>200</w:t>
+      </w:r>
+      <w:r>
+        <w:t>kHz</w:t>
+      </w:r>
+      <w:r>
+        <w:t>左右的频率的指向性。</w:t>
+      </w:r>
+    </w:p>
+    <w:p>
+      <w:r>
+        <w:rPr>
+          <w:rFonts w:hint="eastAsia"/>
+        </w:rPr>
+        <w:lastRenderedPageBreak/>
+        <w:t>2018</w:t>
+      </w:r>
+      <w:r>
+        <w:t>.1.29</w:t>
+      </w:r>
+    </w:p>
+    <w:p>
+      <w:pPr>
+        <w:pStyle w:val="a4"/>
+        <w:numPr>
+          <w:ilvl w:val="0"/>
+          <w:numId w:val="15"/>
+        </w:numPr>
+        <w:ind w:firstLineChars="0"/>
+      </w:pPr>
+      <w:proofErr w:type="gramStart"/>
+      <w:r>
+        <w:rPr>
+          <w:rFonts w:hint="eastAsia"/>
+        </w:rPr>
+        <w:t>读角度</w:t>
+      </w:r>
+      <w:proofErr w:type="gramEnd"/>
+      <w:r>
+        <w:t>的时间为</w:t>
+      </w:r>
+      <w:r>
+        <w:rPr>
+          <w:rFonts w:hint="eastAsia"/>
+        </w:rPr>
+        <w:t>400</w:t>
+      </w:r>
+      <w:r>
+        <w:t>ms</w:t>
+      </w:r>
+      <w:r>
+        <w:t>。</w:t>
+      </w:r>
+    </w:p>
+    <w:p>
+      <w:pPr>
+        <w:pStyle w:val="a4"/>
+        <w:numPr>
+          <w:ilvl w:val="0"/>
+          <w:numId w:val="15"/>
+        </w:numPr>
+        <w:ind w:firstLineChars="0"/>
+        <w:rPr>
+          <w:rFonts w:hint="eastAsia"/>
+        </w:rPr>
+      </w:pPr>
       <w:bookmarkStart w:id="0" w:name="_GoBack"/>
       <w:bookmarkEnd w:id="0"/>
     </w:p>
@@ -3351,6 +3677,119 @@
     </w:lvl>
   </w:abstractNum>
   <w:abstractNum w:abstractNumId="7" w15:restartNumberingAfterBreak="0">
+    <w:nsid w:val="479D25DE"/>
+    <w:multiLevelType w:val="hybridMultilevel"/>
+    <w:tmpl w:val="CFB275EC"/>
+    <w:lvl w:ilvl="0" w:tplc="04090001">
+      <w:start w:val="1"/>
+      <w:numFmt w:val="bullet"/>
+      <w:lvlText w:val=""/>
+      <w:lvlJc w:val="left"/>
+      <w:pPr>
+        <w:ind w:left="420" w:hanging="420"/>
+      </w:pPr>
+      <w:rPr>
+        <w:rFonts w:ascii="Wingdings" w:hAnsi="Wingdings" w:hint="default"/>
+      </w:rPr>
+    </w:lvl>
+    <w:lvl w:ilvl="1" w:tplc="04090003" w:tentative="1">
+      <w:start w:val="1"/>
+      <w:numFmt w:val="bullet"/>
+      <w:lvlText w:val=""/>
+      <w:lvlJc w:val="left"/>
+      <w:pPr>
+        <w:ind w:left="840" w:hanging="420"/>
+      </w:pPr>
+      <w:rPr>
+        <w:rFonts w:ascii="Wingdings" w:hAnsi="Wingdings" w:hint="default"/>
+      </w:rPr>
+    </w:lvl>
+    <w:lvl w:ilvl="2" w:tplc="04090005" w:tentative="1">
+      <w:start w:val="1"/>
+      <w:numFmt w:val="bullet"/>
+      <w:lvlText w:val=""/>
+      <w:lvlJc w:val="left"/>
+      <w:pPr>
+        <w:ind w:left="1260" w:hanging="420"/>
+      </w:pPr>
+      <w:rPr>
+        <w:rFonts w:ascii="Wingdings" w:hAnsi="Wingdings" w:hint="default"/>
+      </w:rPr>
+    </w:lvl>
+    <w:lvl w:ilvl="3" w:tplc="04090001" w:tentative="1">
+      <w:start w:val="1"/>
+      <w:numFmt w:val="bullet"/>
+      <w:lvlText w:val=""/>
+      <w:lvlJc w:val="left"/>
+      <w:pPr>
+        <w:ind w:left="1680" w:hanging="420"/>
+      </w:pPr>
+      <w:rPr>
+        <w:rFonts w:ascii="Wingdings" w:hAnsi="Wingdings" w:hint="default"/>
+      </w:rPr>
+    </w:lvl>
+    <w:lvl w:ilvl="4" w:tplc="04090003" w:tentative="1">
+      <w:start w:val="1"/>
+      <w:numFmt w:val="bullet"/>
+      <w:lvlText w:val=""/>
+      <w:lvlJc w:val="left"/>
+      <w:pPr>
+        <w:ind w:left="2100" w:hanging="420"/>
+      </w:pPr>
+      <w:rPr>
+        <w:rFonts w:ascii="Wingdings" w:hAnsi="Wingdings" w:hint="default"/>
+      </w:rPr>
+    </w:lvl>
+    <w:lvl w:ilvl="5" w:tplc="04090005" w:tentative="1">
+      <w:start w:val="1"/>
+      <w:numFmt w:val="bullet"/>
+      <w:lvlText w:val=""/>
+      <w:lvlJc w:val="left"/>
+      <w:pPr>
+        <w:ind w:left="2520" w:hanging="420"/>
+      </w:pPr>
+      <w:rPr>
+        <w:rFonts w:ascii="Wingdings" w:hAnsi="Wingdings" w:hint="default"/>
+      </w:rPr>
+    </w:lvl>
+    <w:lvl w:ilvl="6" w:tplc="04090001" w:tentative="1">
+      <w:start w:val="1"/>
+      <w:numFmt w:val="bullet"/>
+      <w:lvlText w:val=""/>
+      <w:lvlJc w:val="left"/>
+      <w:pPr>
+        <w:ind w:left="2940" w:hanging="420"/>
+      </w:pPr>
+      <w:rPr>
+        <w:rFonts w:ascii="Wingdings" w:hAnsi="Wingdings" w:hint="default"/>
+      </w:rPr>
+    </w:lvl>
+    <w:lvl w:ilvl="7" w:tplc="04090003" w:tentative="1">
+      <w:start w:val="1"/>
+      <w:numFmt w:val="bullet"/>
+      <w:lvlText w:val=""/>
+      <w:lvlJc w:val="left"/>
+      <w:pPr>
+        <w:ind w:left="3360" w:hanging="420"/>
+      </w:pPr>
+      <w:rPr>
+        <w:rFonts w:ascii="Wingdings" w:hAnsi="Wingdings" w:hint="default"/>
+      </w:rPr>
+    </w:lvl>
+    <w:lvl w:ilvl="8" w:tplc="04090005" w:tentative="1">
+      <w:start w:val="1"/>
+      <w:numFmt w:val="bullet"/>
+      <w:lvlText w:val=""/>
+      <w:lvlJc w:val="left"/>
+      <w:pPr>
+        <w:ind w:left="3780" w:hanging="420"/>
+      </w:pPr>
+      <w:rPr>
+        <w:rFonts w:ascii="Wingdings" w:hAnsi="Wingdings" w:hint="default"/>
+      </w:rPr>
+    </w:lvl>
+  </w:abstractNum>
+  <w:abstractNum w:abstractNumId="8" w15:restartNumberingAfterBreak="0">
     <w:nsid w:val="4B083097"/>
     <w:multiLevelType w:val="hybridMultilevel"/>
     <w:tmpl w:val="B1D23970"/>
@@ -3463,7 +3902,120 @@
       </w:rPr>
     </w:lvl>
   </w:abstractNum>
-  <w:abstractNum w:abstractNumId="8" w15:restartNumberingAfterBreak="0">
+  <w:abstractNum w:abstractNumId="9" w15:restartNumberingAfterBreak="0">
+    <w:nsid w:val="4F727F98"/>
+    <w:multiLevelType w:val="hybridMultilevel"/>
+    <w:tmpl w:val="8CAE8880"/>
+    <w:lvl w:ilvl="0" w:tplc="0409000B">
+      <w:start w:val="1"/>
+      <w:numFmt w:val="bullet"/>
+      <w:lvlText w:val=""/>
+      <w:lvlJc w:val="left"/>
+      <w:pPr>
+        <w:ind w:left="420" w:hanging="420"/>
+      </w:pPr>
+      <w:rPr>
+        <w:rFonts w:ascii="Wingdings" w:hAnsi="Wingdings" w:hint="default"/>
+      </w:rPr>
+    </w:lvl>
+    <w:lvl w:ilvl="1" w:tplc="04090003" w:tentative="1">
+      <w:start w:val="1"/>
+      <w:numFmt w:val="bullet"/>
+      <w:lvlText w:val=""/>
+      <w:lvlJc w:val="left"/>
+      <w:pPr>
+        <w:ind w:left="840" w:hanging="420"/>
+      </w:pPr>
+      <w:rPr>
+        <w:rFonts w:ascii="Wingdings" w:hAnsi="Wingdings" w:hint="default"/>
+      </w:rPr>
+    </w:lvl>
+    <w:lvl w:ilvl="2" w:tplc="04090005" w:tentative="1">
+      <w:start w:val="1"/>
+      <w:numFmt w:val="bullet"/>
+      <w:lvlText w:val=""/>
+      <w:lvlJc w:val="left"/>
+      <w:pPr>
+        <w:ind w:left="1260" w:hanging="420"/>
+      </w:pPr>
+      <w:rPr>
+        <w:rFonts w:ascii="Wingdings" w:hAnsi="Wingdings" w:hint="default"/>
+      </w:rPr>
+    </w:lvl>
+    <w:lvl w:ilvl="3" w:tplc="04090001" w:tentative="1">
+      <w:start w:val="1"/>
+      <w:numFmt w:val="bullet"/>
+      <w:lvlText w:val=""/>
+      <w:lvlJc w:val="left"/>
+      <w:pPr>
+        <w:ind w:left="1680" w:hanging="420"/>
+      </w:pPr>
+      <w:rPr>
+        <w:rFonts w:ascii="Wingdings" w:hAnsi="Wingdings" w:hint="default"/>
+      </w:rPr>
+    </w:lvl>
+    <w:lvl w:ilvl="4" w:tplc="04090003" w:tentative="1">
+      <w:start w:val="1"/>
+      <w:numFmt w:val="bullet"/>
+      <w:lvlText w:val=""/>
+      <w:lvlJc w:val="left"/>
+      <w:pPr>
+        <w:ind w:left="2100" w:hanging="420"/>
+      </w:pPr>
+      <w:rPr>
+        <w:rFonts w:ascii="Wingdings" w:hAnsi="Wingdings" w:hint="default"/>
+      </w:rPr>
+    </w:lvl>
+    <w:lvl w:ilvl="5" w:tplc="04090005" w:tentative="1">
+      <w:start w:val="1"/>
+      <w:numFmt w:val="bullet"/>
+      <w:lvlText w:val=""/>
+      <w:lvlJc w:val="left"/>
+      <w:pPr>
+        <w:ind w:left="2520" w:hanging="420"/>
+      </w:pPr>
+      <w:rPr>
+        <w:rFonts w:ascii="Wingdings" w:hAnsi="Wingdings" w:hint="default"/>
+      </w:rPr>
+    </w:lvl>
+    <w:lvl w:ilvl="6" w:tplc="04090001" w:tentative="1">
+      <w:start w:val="1"/>
+      <w:numFmt w:val="bullet"/>
+      <w:lvlText w:val=""/>
+      <w:lvlJc w:val="left"/>
+      <w:pPr>
+        <w:ind w:left="2940" w:hanging="420"/>
+      </w:pPr>
+      <w:rPr>
+        <w:rFonts w:ascii="Wingdings" w:hAnsi="Wingdings" w:hint="default"/>
+      </w:rPr>
+    </w:lvl>
+    <w:lvl w:ilvl="7" w:tplc="04090003" w:tentative="1">
+      <w:start w:val="1"/>
+      <w:numFmt w:val="bullet"/>
+      <w:lvlText w:val=""/>
+      <w:lvlJc w:val="left"/>
+      <w:pPr>
+        <w:ind w:left="3360" w:hanging="420"/>
+      </w:pPr>
+      <w:rPr>
+        <w:rFonts w:ascii="Wingdings" w:hAnsi="Wingdings" w:hint="default"/>
+      </w:rPr>
+    </w:lvl>
+    <w:lvl w:ilvl="8" w:tplc="04090005" w:tentative="1">
+      <w:start w:val="1"/>
+      <w:numFmt w:val="bullet"/>
+      <w:lvlText w:val=""/>
+      <w:lvlJc w:val="left"/>
+      <w:pPr>
+        <w:ind w:left="3780" w:hanging="420"/>
+      </w:pPr>
+      <w:rPr>
+        <w:rFonts w:ascii="Wingdings" w:hAnsi="Wingdings" w:hint="default"/>
+      </w:rPr>
+    </w:lvl>
+  </w:abstractNum>
+  <w:abstractNum w:abstractNumId="10" w15:restartNumberingAfterBreak="0">
     <w:nsid w:val="560E17A0"/>
     <w:multiLevelType w:val="hybridMultilevel"/>
     <w:tmpl w:val="18A60598"/>
@@ -3576,7 +4128,7 @@
       </w:rPr>
     </w:lvl>
   </w:abstractNum>
-  <w:abstractNum w:abstractNumId="9" w15:restartNumberingAfterBreak="0">
+  <w:abstractNum w:abstractNumId="11" w15:restartNumberingAfterBreak="0">
     <w:nsid w:val="58644AD1"/>
     <w:multiLevelType w:val="hybridMultilevel"/>
     <w:tmpl w:val="EC6CA5E2"/>
@@ -3689,7 +4241,7 @@
       </w:rPr>
     </w:lvl>
   </w:abstractNum>
-  <w:abstractNum w:abstractNumId="10" w15:restartNumberingAfterBreak="0">
+  <w:abstractNum w:abstractNumId="12" w15:restartNumberingAfterBreak="0">
     <w:nsid w:val="63B615A5"/>
     <w:multiLevelType w:val="hybridMultilevel"/>
     <w:tmpl w:val="FDCAE0FC"/>
@@ -3802,7 +4354,7 @@
       </w:rPr>
     </w:lvl>
   </w:abstractNum>
-  <w:abstractNum w:abstractNumId="11" w15:restartNumberingAfterBreak="0">
+  <w:abstractNum w:abstractNumId="13" w15:restartNumberingAfterBreak="0">
     <w:nsid w:val="78F517C5"/>
     <w:multiLevelType w:val="hybridMultilevel"/>
     <w:tmpl w:val="3192FF2A"/>
@@ -3915,7 +4467,7 @@
       </w:rPr>
     </w:lvl>
   </w:abstractNum>
-  <w:abstractNum w:abstractNumId="12" w15:restartNumberingAfterBreak="0">
+  <w:abstractNum w:abstractNumId="14" w15:restartNumberingAfterBreak="0">
     <w:nsid w:val="7E5F5857"/>
     <w:multiLevelType w:val="hybridMultilevel"/>
     <w:tmpl w:val="8806C0F4"/>
@@ -4038,13 +4590,13 @@
     <w:abstractNumId w:val="2"/>
   </w:num>
   <w:num w:numId="4">
-    <w:abstractNumId w:val="11"/>
+    <w:abstractNumId w:val="13"/>
   </w:num>
   <w:num w:numId="5">
     <w:abstractNumId w:val="3"/>
   </w:num>
   <w:num w:numId="6">
-    <w:abstractNumId w:val="10"/>
+    <w:abstractNumId w:val="12"/>
   </w:num>
   <w:num w:numId="7">
     <w:abstractNumId w:val="4"/>
@@ -4053,19 +4605,25 @@
     <w:abstractNumId w:val="6"/>
   </w:num>
   <w:num w:numId="9">
-    <w:abstractNumId w:val="7"/>
+    <w:abstractNumId w:val="8"/>
   </w:num>
   <w:num w:numId="10">
     <w:abstractNumId w:val="5"/>
   </w:num>
   <w:num w:numId="11">
-    <w:abstractNumId w:val="12"/>
+    <w:abstractNumId w:val="14"/>
   </w:num>
   <w:num w:numId="12">
-    <w:abstractNumId w:val="9"/>
+    <w:abstractNumId w:val="11"/>
   </w:num>
   <w:num w:numId="13">
-    <w:abstractNumId w:val="8"/>
+    <w:abstractNumId w:val="10"/>
+  </w:num>
+  <w:num w:numId="14">
+    <w:abstractNumId w:val="7"/>
+  </w:num>
+  <w:num w:numId="15">
+    <w:abstractNumId w:val="9"/>
   </w:num>
 </w:numbering>
 </file>

</xml_diff>

<commit_message>
modified the huyi measure and debug it
</commit_message>
<xml_diff>
--- a/MeasureSensityResponse/AcousticTest/note.docx
+++ b/MeasureSensityResponse/AcousticTest/note.docx
@@ -2535,11 +2535,6 @@
       </w:r>
     </w:p>
     <w:p>
-      <w:pPr>
-        <w:rPr>
-          <w:rFonts w:hint="eastAsia"/>
-        </w:rPr>
-      </w:pPr>
       <w:r>
         <w:rPr>
           <w:rFonts w:hint="eastAsia"/>
@@ -2860,16 +2855,169 @@
     </w:p>
     <w:p>
       <w:pPr>
+        <w:rPr>
+          <w:rFonts w:hint="eastAsia"/>
+        </w:rPr>
+      </w:pPr>
+      <w:r>
+        <w:rPr>
+          <w:rFonts w:hint="eastAsia"/>
+        </w:rPr>
+        <w:t>2018.03.02</w:t>
+      </w:r>
+    </w:p>
+    <w:p>
+      <w:pPr>
         <w:pStyle w:val="a4"/>
         <w:numPr>
           <w:ilvl w:val="0"/>
-          <w:numId w:val="15"/>
+          <w:numId w:val="16"/>
         </w:numPr>
         <w:ind w:firstLineChars="0"/>
-        <w:rPr>
-          <w:rFonts w:hint="eastAsia"/>
-        </w:rPr>
-      </w:pPr>
+      </w:pPr>
+      <w:r>
+        <w:rPr>
+          <w:rFonts w:hint="eastAsia"/>
+        </w:rPr>
+        <w:t>一开始将</w:t>
+      </w:r>
+      <w:r>
+        <w:rPr>
+          <w:rFonts w:hint="eastAsia"/>
+        </w:rPr>
+        <w:t>U2751</w:t>
+      </w:r>
+      <w:r>
+        <w:rPr>
+          <w:rFonts w:hint="eastAsia"/>
+        </w:rPr>
+        <w:t>开关矩阵的端子用带屏蔽的线连接起来，有较大的串扰，关键是有很大的噪声。后来又直接将水听器和发射换能器连接在开关的端子，仍然没有解决问题。后来接了开关的地线，也就是外壳，与示波器和滤波器的地线接在一起，结果噪声就降低了很多。但是开关一上</w:t>
+      </w:r>
+      <w:proofErr w:type="gramStart"/>
+      <w:r>
+        <w:rPr>
+          <w:rFonts w:hint="eastAsia"/>
+        </w:rPr>
+        <w:t>电观察</w:t>
+      </w:r>
+      <w:proofErr w:type="gramEnd"/>
+      <w:r>
+        <w:rPr>
+          <w:rFonts w:hint="eastAsia"/>
+        </w:rPr>
+        <w:t>到的接收信号有交流震荡，也就是一会儿波形向上或向下波动，解决办法是将所有仪器的电源从同一个交流电引出。</w:t>
+      </w:r>
+    </w:p>
+    <w:p>
+      <w:pPr>
+        <w:pStyle w:val="a4"/>
+        <w:numPr>
+          <w:ilvl w:val="0"/>
+          <w:numId w:val="16"/>
+        </w:numPr>
+        <w:ind w:firstLineChars="0"/>
+      </w:pPr>
+      <w:r>
+        <w:rPr>
+          <w:rFonts w:hint="eastAsia"/>
+        </w:rPr>
+        <w:t>程序中互易法测灵敏度的公式不正确。</w:t>
+      </w:r>
+    </w:p>
+    <w:p>
+      <w:pPr>
+        <w:pStyle w:val="a4"/>
+        <w:numPr>
+          <w:ilvl w:val="0"/>
+          <w:numId w:val="16"/>
+        </w:numPr>
+        <w:ind w:firstLineChars="0"/>
+      </w:pPr>
+      <w:r>
+        <w:rPr>
+          <w:rFonts w:hint="eastAsia"/>
+        </w:rPr>
+        <w:t>测量中显示的字不是正在测量，显示的“等待测量”要变成正在测的参数。</w:t>
+      </w:r>
+    </w:p>
+    <w:p>
+      <w:pPr>
+        <w:pStyle w:val="a4"/>
+        <w:numPr>
+          <w:ilvl w:val="0"/>
+          <w:numId w:val="16"/>
+        </w:numPr>
+        <w:ind w:firstLineChars="0"/>
+      </w:pPr>
+      <w:r>
+        <w:rPr>
+          <w:rFonts w:hint="eastAsia"/>
+        </w:rPr>
+        <w:t>保存数据，互易法自动测量还没写程序。</w:t>
+      </w:r>
+    </w:p>
+    <w:p>
+      <w:pPr>
+        <w:pStyle w:val="a4"/>
+        <w:numPr>
+          <w:ilvl w:val="0"/>
+          <w:numId w:val="16"/>
+        </w:numPr>
+        <w:ind w:firstLineChars="0"/>
+      </w:pPr>
+      <w:r>
+        <w:rPr>
+          <w:rFonts w:hint="eastAsia"/>
+        </w:rPr>
+        <w:t>画图时横坐标标记向上移动。</w:t>
+      </w:r>
+    </w:p>
+    <w:p>
+      <w:pPr>
+        <w:pStyle w:val="a4"/>
+        <w:numPr>
+          <w:ilvl w:val="0"/>
+          <w:numId w:val="16"/>
+        </w:numPr>
+        <w:ind w:firstLineChars="0"/>
+      </w:pPr>
+      <w:r>
+        <w:rPr>
+          <w:rFonts w:hint="eastAsia"/>
+        </w:rPr>
+        <w:t>频率间隔设计三分之一倍频程，可以用一个数组将那些频率放进去。</w:t>
+      </w:r>
+    </w:p>
+    <w:p>
+      <w:pPr>
+        <w:pStyle w:val="a4"/>
+        <w:numPr>
+          <w:ilvl w:val="0"/>
+          <w:numId w:val="16"/>
+        </w:numPr>
+        <w:ind w:firstLineChars="0"/>
+        <w:rPr>
+          <w:rFonts w:hint="eastAsia"/>
+        </w:rPr>
+      </w:pPr>
+      <w:r>
+        <w:rPr>
+          <w:rFonts w:hint="eastAsia"/>
+        </w:rPr>
+        <w:t>电流计</w:t>
+      </w:r>
+      <w:r>
+        <w:t>的电压要转换成</w:t>
+      </w:r>
+      <w:r>
+        <w:rPr>
+          <w:rFonts w:hint="eastAsia"/>
+        </w:rPr>
+        <w:t>电流</w:t>
+      </w:r>
+      <w:r>
+        <w:t>。</w:t>
+      </w:r>
       <w:bookmarkStart w:id="0" w:name="_GoBack"/>
       <w:bookmarkEnd w:id="0"/>
     </w:p>
@@ -3112,6 +3260,95 @@
     </w:lvl>
   </w:abstractNum>
   <w:abstractNum w:abstractNumId="2" w15:restartNumberingAfterBreak="0">
+    <w:nsid w:val="1C761BD1"/>
+    <w:multiLevelType w:val="hybridMultilevel"/>
+    <w:tmpl w:val="63F65A7C"/>
+    <w:lvl w:ilvl="0" w:tplc="4DB45138">
+      <w:start w:val="1"/>
+      <w:numFmt w:val="decimal"/>
+      <w:lvlText w:val="%1、"/>
+      <w:lvlJc w:val="left"/>
+      <w:pPr>
+        <w:ind w:left="360" w:hanging="360"/>
+      </w:pPr>
+      <w:rPr>
+        <w:rFonts w:hint="default"/>
+      </w:rPr>
+    </w:lvl>
+    <w:lvl w:ilvl="1" w:tplc="04090019" w:tentative="1">
+      <w:start w:val="1"/>
+      <w:numFmt w:val="lowerLetter"/>
+      <w:lvlText w:val="%2)"/>
+      <w:lvlJc w:val="left"/>
+      <w:pPr>
+        <w:ind w:left="840" w:hanging="420"/>
+      </w:pPr>
+    </w:lvl>
+    <w:lvl w:ilvl="2" w:tplc="0409001B" w:tentative="1">
+      <w:start w:val="1"/>
+      <w:numFmt w:val="lowerRoman"/>
+      <w:lvlText w:val="%3."/>
+      <w:lvlJc w:val="right"/>
+      <w:pPr>
+        <w:ind w:left="1260" w:hanging="420"/>
+      </w:pPr>
+    </w:lvl>
+    <w:lvl w:ilvl="3" w:tplc="0409000F" w:tentative="1">
+      <w:start w:val="1"/>
+      <w:numFmt w:val="decimal"/>
+      <w:lvlText w:val="%4."/>
+      <w:lvlJc w:val="left"/>
+      <w:pPr>
+        <w:ind w:left="1680" w:hanging="420"/>
+      </w:pPr>
+    </w:lvl>
+    <w:lvl w:ilvl="4" w:tplc="04090019" w:tentative="1">
+      <w:start w:val="1"/>
+      <w:numFmt w:val="lowerLetter"/>
+      <w:lvlText w:val="%5)"/>
+      <w:lvlJc w:val="left"/>
+      <w:pPr>
+        <w:ind w:left="2100" w:hanging="420"/>
+      </w:pPr>
+    </w:lvl>
+    <w:lvl w:ilvl="5" w:tplc="0409001B" w:tentative="1">
+      <w:start w:val="1"/>
+      <w:numFmt w:val="lowerRoman"/>
+      <w:lvlText w:val="%6."/>
+      <w:lvlJc w:val="right"/>
+      <w:pPr>
+        <w:ind w:left="2520" w:hanging="420"/>
+      </w:pPr>
+    </w:lvl>
+    <w:lvl w:ilvl="6" w:tplc="0409000F" w:tentative="1">
+      <w:start w:val="1"/>
+      <w:numFmt w:val="decimal"/>
+      <w:lvlText w:val="%7."/>
+      <w:lvlJc w:val="left"/>
+      <w:pPr>
+        <w:ind w:left="2940" w:hanging="420"/>
+      </w:pPr>
+    </w:lvl>
+    <w:lvl w:ilvl="7" w:tplc="04090019" w:tentative="1">
+      <w:start w:val="1"/>
+      <w:numFmt w:val="lowerLetter"/>
+      <w:lvlText w:val="%8)"/>
+      <w:lvlJc w:val="left"/>
+      <w:pPr>
+        <w:ind w:left="3360" w:hanging="420"/>
+      </w:pPr>
+    </w:lvl>
+    <w:lvl w:ilvl="8" w:tplc="0409001B" w:tentative="1">
+      <w:start w:val="1"/>
+      <w:numFmt w:val="lowerRoman"/>
+      <w:lvlText w:val="%9."/>
+      <w:lvlJc w:val="right"/>
+      <w:pPr>
+        <w:ind w:left="3780" w:hanging="420"/>
+      </w:pPr>
+    </w:lvl>
+  </w:abstractNum>
+  <w:abstractNum w:abstractNumId="3" w15:restartNumberingAfterBreak="0">
     <w:nsid w:val="28212241"/>
     <w:multiLevelType w:val="hybridMultilevel"/>
     <w:tmpl w:val="864ECA6E"/>
@@ -3224,7 +3461,7 @@
       </w:rPr>
     </w:lvl>
   </w:abstractNum>
-  <w:abstractNum w:abstractNumId="3" w15:restartNumberingAfterBreak="0">
+  <w:abstractNum w:abstractNumId="4" w15:restartNumberingAfterBreak="0">
     <w:nsid w:val="307772F4"/>
     <w:multiLevelType w:val="hybridMultilevel"/>
     <w:tmpl w:val="86C00D92"/>
@@ -3337,7 +3574,120 @@
       </w:rPr>
     </w:lvl>
   </w:abstractNum>
-  <w:abstractNum w:abstractNumId="4" w15:restartNumberingAfterBreak="0">
+  <w:abstractNum w:abstractNumId="5" w15:restartNumberingAfterBreak="0">
+    <w:nsid w:val="328A169B"/>
+    <w:multiLevelType w:val="hybridMultilevel"/>
+    <w:tmpl w:val="C7B64756"/>
+    <w:lvl w:ilvl="0" w:tplc="04090001">
+      <w:start w:val="1"/>
+      <w:numFmt w:val="bullet"/>
+      <w:lvlText w:val=""/>
+      <w:lvlJc w:val="left"/>
+      <w:pPr>
+        <w:ind w:left="420" w:hanging="420"/>
+      </w:pPr>
+      <w:rPr>
+        <w:rFonts w:ascii="Wingdings" w:hAnsi="Wingdings" w:hint="default"/>
+      </w:rPr>
+    </w:lvl>
+    <w:lvl w:ilvl="1" w:tplc="04090003" w:tentative="1">
+      <w:start w:val="1"/>
+      <w:numFmt w:val="bullet"/>
+      <w:lvlText w:val=""/>
+      <w:lvlJc w:val="left"/>
+      <w:pPr>
+        <w:ind w:left="840" w:hanging="420"/>
+      </w:pPr>
+      <w:rPr>
+        <w:rFonts w:ascii="Wingdings" w:hAnsi="Wingdings" w:hint="default"/>
+      </w:rPr>
+    </w:lvl>
+    <w:lvl w:ilvl="2" w:tplc="04090005" w:tentative="1">
+      <w:start w:val="1"/>
+      <w:numFmt w:val="bullet"/>
+      <w:lvlText w:val=""/>
+      <w:lvlJc w:val="left"/>
+      <w:pPr>
+        <w:ind w:left="1260" w:hanging="420"/>
+      </w:pPr>
+      <w:rPr>
+        <w:rFonts w:ascii="Wingdings" w:hAnsi="Wingdings" w:hint="default"/>
+      </w:rPr>
+    </w:lvl>
+    <w:lvl w:ilvl="3" w:tplc="04090001" w:tentative="1">
+      <w:start w:val="1"/>
+      <w:numFmt w:val="bullet"/>
+      <w:lvlText w:val=""/>
+      <w:lvlJc w:val="left"/>
+      <w:pPr>
+        <w:ind w:left="1680" w:hanging="420"/>
+      </w:pPr>
+      <w:rPr>
+        <w:rFonts w:ascii="Wingdings" w:hAnsi="Wingdings" w:hint="default"/>
+      </w:rPr>
+    </w:lvl>
+    <w:lvl w:ilvl="4" w:tplc="04090003" w:tentative="1">
+      <w:start w:val="1"/>
+      <w:numFmt w:val="bullet"/>
+      <w:lvlText w:val=""/>
+      <w:lvlJc w:val="left"/>
+      <w:pPr>
+        <w:ind w:left="2100" w:hanging="420"/>
+      </w:pPr>
+      <w:rPr>
+        <w:rFonts w:ascii="Wingdings" w:hAnsi="Wingdings" w:hint="default"/>
+      </w:rPr>
+    </w:lvl>
+    <w:lvl w:ilvl="5" w:tplc="04090005" w:tentative="1">
+      <w:start w:val="1"/>
+      <w:numFmt w:val="bullet"/>
+      <w:lvlText w:val=""/>
+      <w:lvlJc w:val="left"/>
+      <w:pPr>
+        <w:ind w:left="2520" w:hanging="420"/>
+      </w:pPr>
+      <w:rPr>
+        <w:rFonts w:ascii="Wingdings" w:hAnsi="Wingdings" w:hint="default"/>
+      </w:rPr>
+    </w:lvl>
+    <w:lvl w:ilvl="6" w:tplc="04090001" w:tentative="1">
+      <w:start w:val="1"/>
+      <w:numFmt w:val="bullet"/>
+      <w:lvlText w:val=""/>
+      <w:lvlJc w:val="left"/>
+      <w:pPr>
+        <w:ind w:left="2940" w:hanging="420"/>
+      </w:pPr>
+      <w:rPr>
+        <w:rFonts w:ascii="Wingdings" w:hAnsi="Wingdings" w:hint="default"/>
+      </w:rPr>
+    </w:lvl>
+    <w:lvl w:ilvl="7" w:tplc="04090003" w:tentative="1">
+      <w:start w:val="1"/>
+      <w:numFmt w:val="bullet"/>
+      <w:lvlText w:val=""/>
+      <w:lvlJc w:val="left"/>
+      <w:pPr>
+        <w:ind w:left="3360" w:hanging="420"/>
+      </w:pPr>
+      <w:rPr>
+        <w:rFonts w:ascii="Wingdings" w:hAnsi="Wingdings" w:hint="default"/>
+      </w:rPr>
+    </w:lvl>
+    <w:lvl w:ilvl="8" w:tplc="04090005" w:tentative="1">
+      <w:start w:val="1"/>
+      <w:numFmt w:val="bullet"/>
+      <w:lvlText w:val=""/>
+      <w:lvlJc w:val="left"/>
+      <w:pPr>
+        <w:ind w:left="3780" w:hanging="420"/>
+      </w:pPr>
+      <w:rPr>
+        <w:rFonts w:ascii="Wingdings" w:hAnsi="Wingdings" w:hint="default"/>
+      </w:rPr>
+    </w:lvl>
+  </w:abstractNum>
+  <w:abstractNum w:abstractNumId="6" w15:restartNumberingAfterBreak="0">
     <w:nsid w:val="36EA7895"/>
     <w:multiLevelType w:val="hybridMultilevel"/>
     <w:tmpl w:val="75B0684A"/>
@@ -3450,7 +3800,7 @@
       </w:rPr>
     </w:lvl>
   </w:abstractNum>
-  <w:abstractNum w:abstractNumId="5" w15:restartNumberingAfterBreak="0">
+  <w:abstractNum w:abstractNumId="7" w15:restartNumberingAfterBreak="0">
     <w:nsid w:val="3BCF2DCF"/>
     <w:multiLevelType w:val="hybridMultilevel"/>
     <w:tmpl w:val="F2AC3760"/>
@@ -3563,7 +3913,7 @@
       </w:rPr>
     </w:lvl>
   </w:abstractNum>
-  <w:abstractNum w:abstractNumId="6" w15:restartNumberingAfterBreak="0">
+  <w:abstractNum w:abstractNumId="8" w15:restartNumberingAfterBreak="0">
     <w:nsid w:val="43183150"/>
     <w:multiLevelType w:val="hybridMultilevel"/>
     <w:tmpl w:val="25E88D3E"/>
@@ -3676,7 +4026,7 @@
       </w:rPr>
     </w:lvl>
   </w:abstractNum>
-  <w:abstractNum w:abstractNumId="7" w15:restartNumberingAfterBreak="0">
+  <w:abstractNum w:abstractNumId="9" w15:restartNumberingAfterBreak="0">
     <w:nsid w:val="479D25DE"/>
     <w:multiLevelType w:val="hybridMultilevel"/>
     <w:tmpl w:val="CFB275EC"/>
@@ -3789,7 +4139,7 @@
       </w:rPr>
     </w:lvl>
   </w:abstractNum>
-  <w:abstractNum w:abstractNumId="8" w15:restartNumberingAfterBreak="0">
+  <w:abstractNum w:abstractNumId="10" w15:restartNumberingAfterBreak="0">
     <w:nsid w:val="4B083097"/>
     <w:multiLevelType w:val="hybridMultilevel"/>
     <w:tmpl w:val="B1D23970"/>
@@ -3902,7 +4252,7 @@
       </w:rPr>
     </w:lvl>
   </w:abstractNum>
-  <w:abstractNum w:abstractNumId="9" w15:restartNumberingAfterBreak="0">
+  <w:abstractNum w:abstractNumId="11" w15:restartNumberingAfterBreak="0">
     <w:nsid w:val="4F727F98"/>
     <w:multiLevelType w:val="hybridMultilevel"/>
     <w:tmpl w:val="8CAE8880"/>
@@ -4015,7 +4365,7 @@
       </w:rPr>
     </w:lvl>
   </w:abstractNum>
-  <w:abstractNum w:abstractNumId="10" w15:restartNumberingAfterBreak="0">
+  <w:abstractNum w:abstractNumId="12" w15:restartNumberingAfterBreak="0">
     <w:nsid w:val="560E17A0"/>
     <w:multiLevelType w:val="hybridMultilevel"/>
     <w:tmpl w:val="18A60598"/>
@@ -4128,7 +4478,7 @@
       </w:rPr>
     </w:lvl>
   </w:abstractNum>
-  <w:abstractNum w:abstractNumId="11" w15:restartNumberingAfterBreak="0">
+  <w:abstractNum w:abstractNumId="13" w15:restartNumberingAfterBreak="0">
     <w:nsid w:val="58644AD1"/>
     <w:multiLevelType w:val="hybridMultilevel"/>
     <w:tmpl w:val="EC6CA5E2"/>
@@ -4241,7 +4591,7 @@
       </w:rPr>
     </w:lvl>
   </w:abstractNum>
-  <w:abstractNum w:abstractNumId="12" w15:restartNumberingAfterBreak="0">
+  <w:abstractNum w:abstractNumId="14" w15:restartNumberingAfterBreak="0">
     <w:nsid w:val="63B615A5"/>
     <w:multiLevelType w:val="hybridMultilevel"/>
     <w:tmpl w:val="FDCAE0FC"/>
@@ -4354,7 +4704,7 @@
       </w:rPr>
     </w:lvl>
   </w:abstractNum>
-  <w:abstractNum w:abstractNumId="13" w15:restartNumberingAfterBreak="0">
+  <w:abstractNum w:abstractNumId="15" w15:restartNumberingAfterBreak="0">
     <w:nsid w:val="78F517C5"/>
     <w:multiLevelType w:val="hybridMultilevel"/>
     <w:tmpl w:val="3192FF2A"/>
@@ -4467,7 +4817,7 @@
       </w:rPr>
     </w:lvl>
   </w:abstractNum>
-  <w:abstractNum w:abstractNumId="14" w15:restartNumberingAfterBreak="0">
+  <w:abstractNum w:abstractNumId="16" w15:restartNumberingAfterBreak="0">
     <w:nsid w:val="7E5F5857"/>
     <w:multiLevelType w:val="hybridMultilevel"/>
     <w:tmpl w:val="8806C0F4"/>
@@ -4587,43 +4937,49 @@
     <w:abstractNumId w:val="1"/>
   </w:num>
   <w:num w:numId="3">
-    <w:abstractNumId w:val="2"/>
+    <w:abstractNumId w:val="3"/>
   </w:num>
   <w:num w:numId="4">
+    <w:abstractNumId w:val="15"/>
+  </w:num>
+  <w:num w:numId="5">
+    <w:abstractNumId w:val="4"/>
+  </w:num>
+  <w:num w:numId="6">
+    <w:abstractNumId w:val="14"/>
+  </w:num>
+  <w:num w:numId="7">
+    <w:abstractNumId w:val="6"/>
+  </w:num>
+  <w:num w:numId="8">
+    <w:abstractNumId w:val="8"/>
+  </w:num>
+  <w:num w:numId="9">
+    <w:abstractNumId w:val="10"/>
+  </w:num>
+  <w:num w:numId="10">
+    <w:abstractNumId w:val="7"/>
+  </w:num>
+  <w:num w:numId="11">
+    <w:abstractNumId w:val="16"/>
+  </w:num>
+  <w:num w:numId="12">
     <w:abstractNumId w:val="13"/>
   </w:num>
-  <w:num w:numId="5">
-    <w:abstractNumId w:val="3"/>
-  </w:num>
-  <w:num w:numId="6">
+  <w:num w:numId="13">
     <w:abstractNumId w:val="12"/>
   </w:num>
-  <w:num w:numId="7">
-    <w:abstractNumId w:val="4"/>
+  <w:num w:numId="14">
+    <w:abstractNumId w:val="9"/>
   </w:num>
-  <w:num w:numId="8">
-    <w:abstractNumId w:val="6"/>
+  <w:num w:numId="15">
+    <w:abstractNumId w:val="11"/>
   </w:num>
-  <w:num w:numId="9">
-    <w:abstractNumId w:val="8"/>
-  </w:num>
-  <w:num w:numId="10">
+  <w:num w:numId="16">
     <w:abstractNumId w:val="5"/>
   </w:num>
-  <w:num w:numId="11">
-    <w:abstractNumId w:val="14"/>
-  </w:num>
-  <w:num w:numId="12">
-    <w:abstractNumId w:val="11"/>
-  </w:num>
-  <w:num w:numId="13">
-    <w:abstractNumId w:val="10"/>
-  </w:num>
-  <w:num w:numId="14">
-    <w:abstractNumId w:val="7"/>
-  </w:num>
-  <w:num w:numId="15">
-    <w:abstractNumId w:val="9"/>
+  <w:num w:numId="17">
+    <w:abstractNumId w:val="2"/>
   </w:num>
 </w:numbering>
 </file>

</xml_diff>